<commit_message>
Informe lab3, falta 3.2 y 4
</commit_message>
<xml_diff>
--- a/laboratorios/lab03/informe/Informe.docx
+++ b/laboratorios/lab03/informe/Informe.docx
@@ -24,7 +24,16 @@
           <w:sz w:val="36"/>
           <w:szCs w:val="24"/>
         </w:rPr>
-        <w:t>Laboratorio Nro. 5</w:t>
+        <w:t xml:space="preserve">Laboratorio Nro. </w:t>
+      </w:r>
+      <w:r>
+        <w:rPr>
+          <w:b/>
+          <w:color w:val="002060"/>
+          <w:sz w:val="36"/>
+          <w:szCs w:val="24"/>
+        </w:rPr>
+        <w:t>3</w:t>
       </w:r>
       <w:r>
         <w:rPr>
@@ -42,7 +51,27 @@
           <w:sz w:val="36"/>
           <w:szCs w:val="24"/>
         </w:rPr>
-        <w:t>Árboles binarios</w:t>
+        <w:t>Vuelta Atrás (</w:t>
+      </w:r>
+      <w:proofErr w:type="spellStart"/>
+      <w:r>
+        <w:rPr>
+          <w:b/>
+          <w:color w:val="002060"/>
+          <w:sz w:val="36"/>
+          <w:szCs w:val="24"/>
+        </w:rPr>
+        <w:t>BackTracking</w:t>
+      </w:r>
+      <w:proofErr w:type="spellEnd"/>
+      <w:r>
+        <w:rPr>
+          <w:b/>
+          <w:color w:val="002060"/>
+          <w:sz w:val="36"/>
+          <w:szCs w:val="24"/>
+        </w:rPr>
+        <w:t>)</w:t>
       </w:r>
     </w:p>
     <w:p>
@@ -1225,168 +1254,6 @@
     </w:p>
     <w:p>
       <w:pPr>
-        <w:suppressAutoHyphens w:val="0"/>
-        <w:jc w:val="both"/>
-        <w:rPr>
-          <w:bCs/>
-          <w:szCs w:val="24"/>
-        </w:rPr>
-      </w:pPr>
-    </w:p>
-    <w:p>
-      <w:pPr>
-        <w:suppressAutoHyphens w:val="0"/>
-        <w:jc w:val="both"/>
-        <w:rPr>
-          <w:bCs/>
-          <w:szCs w:val="24"/>
-        </w:rPr>
-      </w:pPr>
-    </w:p>
-    <w:p>
-      <w:pPr>
-        <w:suppressAutoHyphens w:val="0"/>
-        <w:jc w:val="both"/>
-        <w:rPr>
-          <w:bCs/>
-          <w:szCs w:val="24"/>
-        </w:rPr>
-      </w:pPr>
-    </w:p>
-    <w:p>
-      <w:pPr>
-        <w:suppressAutoHyphens w:val="0"/>
-        <w:jc w:val="both"/>
-        <w:rPr>
-          <w:bCs/>
-          <w:szCs w:val="24"/>
-        </w:rPr>
-      </w:pPr>
-      <w:r>
-        <w:rPr>
-          <w:bCs/>
-          <w:noProof/>
-          <w:szCs w:val="24"/>
-          <w:lang w:val="es-CO" w:eastAsia="es-CO"/>
-        </w:rPr>
-        <mc:AlternateContent>
-          <mc:Choice Requires="wps">
-            <w:drawing>
-              <wp:anchor distT="0" distB="0" distL="114300" distR="114300" simplePos="0" relativeHeight="251660288" behindDoc="0" locked="0" layoutInCell="1" allowOverlap="1">
-                <wp:simplePos x="0" y="0"/>
-                <wp:positionH relativeFrom="column">
-                  <wp:posOffset>2034540</wp:posOffset>
-                </wp:positionH>
-                <wp:positionV relativeFrom="paragraph">
-                  <wp:posOffset>-6903085</wp:posOffset>
-                </wp:positionV>
-                <wp:extent cx="2466975" cy="9877425"/>
-                <wp:effectExtent l="0" t="0" r="28575" b="0"/>
-                <wp:wrapNone/>
-                <wp:docPr id="8" name="Arco 8"/>
-                <wp:cNvGraphicFramePr/>
-                <a:graphic xmlns:a="http://schemas.openxmlformats.org/drawingml/2006/main">
-                  <a:graphicData uri="http://schemas.microsoft.com/office/word/2010/wordprocessingShape">
-                    <wps:wsp>
-                      <wps:cNvSpPr/>
-                      <wps:spPr>
-                        <a:xfrm>
-                          <a:off x="0" y="0"/>
-                          <a:ext cx="2466975" cy="9877425"/>
-                        </a:xfrm>
-                        <a:prstGeom prst="arc">
-                          <a:avLst/>
-                        </a:prstGeom>
-                      </wps:spPr>
-                      <wps:style>
-                        <a:lnRef idx="1">
-                          <a:schemeClr val="accent1"/>
-                        </a:lnRef>
-                        <a:fillRef idx="0">
-                          <a:schemeClr val="accent1"/>
-                        </a:fillRef>
-                        <a:effectRef idx="0">
-                          <a:schemeClr val="accent1"/>
-                        </a:effectRef>
-                        <a:fontRef idx="minor">
-                          <a:schemeClr val="tx1"/>
-                        </a:fontRef>
-                      </wps:style>
-                      <wps:bodyPr rot="0" spcFirstLastPara="0" vertOverflow="overflow" horzOverflow="overflow" vert="horz" wrap="square" lIns="91440" tIns="45720" rIns="91440" bIns="45720" numCol="1" spcCol="0" rtlCol="0" fromWordArt="0" anchor="ctr" anchorCtr="0" forceAA="0" compatLnSpc="1">
-                        <a:prstTxWarp prst="textNoShape">
-                          <a:avLst/>
-                        </a:prstTxWarp>
-                        <a:noAutofit/>
-                      </wps:bodyPr>
-                    </wps:wsp>
-                  </a:graphicData>
-                </a:graphic>
-              </wp:anchor>
-            </w:drawing>
-          </mc:Choice>
-          <mc:Fallback>
-            <w:pict>
-              <v:shape w14:anchorId="06BB3312" id="Arco 8" o:spid="_x0000_s1026" style="position:absolute;margin-left:160.2pt;margin-top:-543.55pt;width:194.25pt;height:777.75pt;z-index:251660288;visibility:visible;mso-wrap-style:square;mso-wrap-distance-left:9pt;mso-wrap-distance-top:0;mso-wrap-distance-right:9pt;mso-wrap-distance-bottom:0;mso-position-horizontal:absolute;mso-position-horizontal-relative:text;mso-position-vertical:absolute;mso-position-vertical-relative:text;v-text-anchor:middle" coordsize="2466975,9877425" o:gfxdata="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" path="m1233487,nsc1914724,,2466975,2211137,2466975,4938713r-1233487,c1233488,3292475,1233487,1646238,1233487,xem1233487,nfc1914724,,2466975,2211137,2466975,4938713e" filled="f" strokecolor="#5b9bd5 [3204]" strokeweight=".5pt">
-                <v:stroke joinstyle="miter"/>
-                <v:path arrowok="t" o:connecttype="custom" o:connectlocs="1233487,0;2466975,4938713" o:connectangles="0,0"/>
-              </v:shape>
-            </w:pict>
-          </mc:Fallback>
-        </mc:AlternateContent>
-      </w:r>
-    </w:p>
-    <w:p>
-      <w:pPr>
-        <w:suppressAutoHyphens w:val="0"/>
-        <w:jc w:val="both"/>
-        <w:rPr>
-          <w:bCs/>
-          <w:szCs w:val="24"/>
-        </w:rPr>
-      </w:pPr>
-    </w:p>
-    <w:p>
-      <w:pPr>
-        <w:suppressAutoHyphens w:val="0"/>
-        <w:jc w:val="both"/>
-        <w:rPr>
-          <w:bCs/>
-          <w:szCs w:val="24"/>
-        </w:rPr>
-      </w:pPr>
-    </w:p>
-    <w:p>
-      <w:pPr>
-        <w:suppressAutoHyphens w:val="0"/>
-        <w:jc w:val="both"/>
-        <w:rPr>
-          <w:bCs/>
-          <w:szCs w:val="24"/>
-        </w:rPr>
-      </w:pPr>
-    </w:p>
-    <w:p>
-      <w:pPr>
-        <w:suppressAutoHyphens w:val="0"/>
-        <w:jc w:val="both"/>
-        <w:rPr>
-          <w:bCs/>
-          <w:szCs w:val="24"/>
-        </w:rPr>
-      </w:pPr>
-    </w:p>
-    <w:p>
-      <w:pPr>
-        <w:suppressAutoHyphens w:val="0"/>
-        <w:jc w:val="both"/>
-        <w:rPr>
-          <w:bCs/>
-          <w:szCs w:val="24"/>
-        </w:rPr>
-      </w:pPr>
-    </w:p>
-    <w:p>
-      <w:pPr>
         <w:pStyle w:val="Prrafodelista"/>
         <w:numPr>
           <w:ilvl w:val="0"/>
@@ -1404,6 +1271,7 @@
           <w:bCs/>
           <w:szCs w:val="24"/>
         </w:rPr>
+        <w:lastRenderedPageBreak/>
         <w:t>BFS consiste en revisar primero todos los hijos de un nodo, antes de pasar a sus nietos, mientras que DFS revisa primero toda la descendencia de un hijo para luego pasar al siguiente, hasta que se acaben los nodos. En el recorrido de grafos, no se puede decir cuál es mejor sin antes revisar qué tipo de grafo es. Si es un grafo que tiene pocas ramas pero muy largas o si su solución no se encuentra en los extremos del mismo, es mejor usar BFS, puesto que recorre de manera más amplia, mientras que si el grafo tiene muchas ramas por nodo pero poco profundas, DFS es la mejor elección.</w:t>
       </w:r>
     </w:p>
@@ -1529,21 +1397,7 @@
           <w:bCs/>
           <w:szCs w:val="24"/>
         </w:rPr>
-        <w:t xml:space="preserve">un nodo, sin repetir, pero antes de ello, revisa que el peso del camino </w:t>
-      </w:r>
-      <w:r>
-        <w:rPr>
-          <w:bCs/>
-          <w:szCs w:val="24"/>
-        </w:rPr>
-        <w:t xml:space="preserve">acumulado </w:t>
-      </w:r>
-      <w:r>
-        <w:rPr>
-          <w:bCs/>
-          <w:szCs w:val="24"/>
-        </w:rPr>
-        <w:t>al nodo que va a visitar sea inferior al peso del camino con menor peso encontrado. Si decide que el peso es menor, guarda el camino en un entero y pasa al siguiente nodo, pero si es mayor, se devuelve hasta donde fue menor por última vez y retira el camino agregado del entero. Al hallar un camino, se sabe que fue uno con menor peso que el anterior, entonces lo guarda y junto a este, el peso que consumió. Al final, se imprime el camino más corto encontrado.</w:t>
+        <w:t>un nodo, sin repetir, pero antes de ello, revisa que el peso del camino acumulado al nodo que va a visitar sea inferior al peso del camino con menor peso encontrado. Si decide que el peso es menor, guarda el camino en un entero y pasa al siguiente nodo, pero si es mayor, se devuelve hasta donde fue menor por última vez y retira el camino agregado del entero. Al hallar un camino, se sabe que fue uno con menor peso que el anterior, entonces lo guarda y junto a este, el peso que consumió. Al final, se imprime el camino más corto encontrado.</w:t>
       </w:r>
     </w:p>
     <w:p>
@@ -1602,8 +1456,8 @@
         <w:tblLook w:val="04A0" w:firstRow="1" w:lastRow="0" w:firstColumn="1" w:lastColumn="0" w:noHBand="0" w:noVBand="1"/>
       </w:tblPr>
       <w:tblGrid>
-        <w:gridCol w:w="8515"/>
-        <w:gridCol w:w="699"/>
+        <w:gridCol w:w="8414"/>
+        <w:gridCol w:w="800"/>
       </w:tblGrid>
       <w:tr>
         <w:tc>
@@ -2682,6 +2536,7 @@
                 <w:szCs w:val="18"/>
                 <w:lang w:val="es-CO" w:eastAsia="es-CO"/>
               </w:rPr>
+              <w:lastRenderedPageBreak/>
               <w:t xml:space="preserve">        visitados </w:t>
             </w:r>
             <w:r>
@@ -5812,7 +5667,6 @@
                 <w:szCs w:val="18"/>
                 <w:lang w:val="es-CO" w:eastAsia="es-CO"/>
               </w:rPr>
-              <w:lastRenderedPageBreak/>
               <w:t xml:space="preserve">            }</w:t>
             </w:r>
           </w:p>
@@ -6896,6 +6750,7 @@
                 <w:szCs w:val="18"/>
                 <w:lang w:val="es-CO" w:eastAsia="es-CO"/>
               </w:rPr>
+              <w:lastRenderedPageBreak/>
               <w:t xml:space="preserve">                }</w:t>
             </w:r>
           </w:p>
@@ -7737,12 +7592,37 @@
               <w:spacing w:line="300" w:lineRule="atLeast"/>
               <w:rPr>
                 <w:rFonts w:ascii="Consolas" w:hAnsi="Consolas" w:cs="Segoe UI"/>
-                <w:color w:val="24292E"/>
-                <w:sz w:val="18"/>
-                <w:szCs w:val="18"/>
-                <w:lang w:val="es-CO" w:eastAsia="es-CO"/>
-              </w:rPr>
-            </w:pPr>
+                <w:b/>
+                <w:color w:val="24292E"/>
+                <w:sz w:val="18"/>
+                <w:szCs w:val="18"/>
+                <w:lang w:val="es-CO" w:eastAsia="es-CO"/>
+              </w:rPr>
+            </w:pPr>
+            <w:proofErr w:type="gramStart"/>
+            <w:r>
+              <w:rPr>
+                <w:rFonts w:ascii="Consolas" w:hAnsi="Consolas" w:cs="Segoe UI"/>
+                <w:b/>
+                <w:color w:val="24292E"/>
+                <w:sz w:val="28"/>
+                <w:szCs w:val="18"/>
+                <w:lang w:val="es-CO" w:eastAsia="es-CO"/>
+              </w:rPr>
+              <w:t>O(</w:t>
+            </w:r>
+            <w:proofErr w:type="gramEnd"/>
+            <w:r>
+              <w:rPr>
+                <w:rFonts w:ascii="Consolas" w:hAnsi="Consolas" w:cs="Segoe UI"/>
+                <w:b/>
+                <w:color w:val="24292E"/>
+                <w:sz w:val="28"/>
+                <w:szCs w:val="18"/>
+                <w:lang w:val="es-CO" w:eastAsia="es-CO"/>
+              </w:rPr>
+              <w:t>n!)</w:t>
+            </w:r>
           </w:p>
         </w:tc>
       </w:tr>
@@ -10129,6 +10009,49 @@
         </w:rPr>
         <w:t>el número de nodos</w:t>
       </w:r>
+      <w:r>
+        <w:rPr>
+          <w:bCs/>
+          <w:szCs w:val="24"/>
+        </w:rPr>
+        <w:t xml:space="preserve">, de tal manera que ésta se puede leer como </w:t>
+      </w:r>
+      <w:r>
+        <w:rPr>
+          <w:bCs/>
+          <w:szCs w:val="24"/>
+        </w:rPr>
+        <w:t>el factorial del número total de nodos de un grafo.</w:t>
+      </w:r>
+    </w:p>
+    <w:p>
+      <w:pPr>
+        <w:suppressAutoHyphens w:val="0"/>
+        <w:jc w:val="both"/>
+        <w:rPr>
+          <w:bCs/>
+          <w:szCs w:val="24"/>
+        </w:rPr>
+      </w:pPr>
+      <w:bookmarkStart w:id="0" w:name="_GoBack"/>
+      <w:bookmarkEnd w:id="0"/>
+    </w:p>
+    <w:p>
+      <w:pPr>
+        <w:suppressAutoHyphens w:val="0"/>
+        <w:jc w:val="both"/>
+        <w:rPr>
+          <w:bCs/>
+          <w:szCs w:val="24"/>
+        </w:rPr>
+      </w:pPr>
+      <w:r>
+        <w:rPr>
+          <w:bCs/>
+          <w:szCs w:val="24"/>
+        </w:rPr>
+        <w:t xml:space="preserve"> </w:t>
+      </w:r>
     </w:p>
     <w:p>
       <w:pPr>
@@ -10149,13 +10072,6 @@
           <w:szCs w:val="24"/>
         </w:rPr>
       </w:pPr>
-      <w:r>
-        <w:rPr>
-          <w:bCs/>
-          <w:szCs w:val="24"/>
-        </w:rPr>
-        <w:t xml:space="preserve"> </w:t>
-      </w:r>
     </w:p>
     <w:p>
       <w:pPr>
@@ -10170,6 +10086,7 @@
           <w:bCs/>
           <w:color w:val="002060"/>
         </w:rPr>
+        <w:lastRenderedPageBreak/>
         <w:t>4)</w:t>
       </w:r>
       <w:r>
@@ -10226,8 +10143,6 @@
           <w:szCs w:val="24"/>
         </w:rPr>
       </w:pPr>
-      <w:bookmarkStart w:id="0" w:name="_GoBack"/>
-      <w:bookmarkEnd w:id="0"/>
     </w:p>
     <w:p>
       <w:pPr>
@@ -10347,8 +10262,6 @@
     <w:sectPr>
       <w:headerReference w:type="default" r:id="rId8"/>
       <w:footerReference w:type="default" r:id="rId9"/>
-      <w:headerReference w:type="first" r:id="rId10"/>
-      <w:footerReference w:type="first" r:id="rId11"/>
       <w:pgSz w:w="12240" w:h="15840"/>
       <w:pgMar w:top="1956" w:right="1469" w:bottom="1701" w:left="1701" w:header="720" w:footer="964" w:gutter="0"/>
       <w:cols w:space="720"/>
@@ -10679,12 +10592,6 @@
 </w:ftr>
 </file>
 
-<file path=word/footer2.xml><?xml version="1.0" encoding="utf-8"?>
-<w:ftr xmlns:wpc="http://schemas.microsoft.com/office/word/2010/wordprocessingCanvas" xmlns:mc="http://schemas.openxmlformats.org/markup-compatibility/2006" xmlns:o="urn:schemas-microsoft-com:office:office" xmlns:r="http://schemas.openxmlformats.org/officeDocument/2006/relationships" xmlns:m="http://schemas.openxmlformats.org/officeDocument/2006/math" xmlns:v="urn:schemas-microsoft-com:vml" xmlns:wp14="http://schemas.microsoft.com/office/word/2010/wordprocessingDrawing" xmlns:wp="http://schemas.openxmlformats.org/drawingml/2006/wordprocessingDrawing" xmlns:w10="urn:schemas-microsoft-com:office:word" xmlns:w="http://schemas.openxmlformats.org/wordprocessingml/2006/main" xmlns:w14="http://schemas.microsoft.com/office/word/2010/wordml" xmlns:w15="http://schemas.microsoft.com/office/word/2012/wordml" xmlns:wpg="http://schemas.microsoft.com/office/word/2010/wordprocessingGroup" xmlns:wpi="http://schemas.microsoft.com/office/word/2010/wordprocessingInk" xmlns:wne="http://schemas.microsoft.com/office/word/2006/wordml" xmlns:wps="http://schemas.microsoft.com/office/word/2010/wordprocessingShape" mc:Ignorable="w14 w15 wp14">
-  <w:p/>
-</w:ftr>
-</file>
-
 <file path=word/footnotes.xml><?xml version="1.0" encoding="utf-8"?>
 <w:footnotes xmlns:wpc="http://schemas.microsoft.com/office/word/2010/wordprocessingCanvas" xmlns:mc="http://schemas.openxmlformats.org/markup-compatibility/2006" xmlns:o="urn:schemas-microsoft-com:office:office" xmlns:r="http://schemas.openxmlformats.org/officeDocument/2006/relationships" xmlns:m="http://schemas.openxmlformats.org/officeDocument/2006/math" xmlns:v="urn:schemas-microsoft-com:vml" xmlns:wp14="http://schemas.microsoft.com/office/word/2010/wordprocessingDrawing" xmlns:wp="http://schemas.openxmlformats.org/drawingml/2006/wordprocessingDrawing" xmlns:w10="urn:schemas-microsoft-com:office:word" xmlns:w="http://schemas.openxmlformats.org/wordprocessingml/2006/main" xmlns:w14="http://schemas.microsoft.com/office/word/2010/wordml" xmlns:w15="http://schemas.microsoft.com/office/word/2012/wordml" xmlns:wpg="http://schemas.microsoft.com/office/word/2010/wordprocessingGroup" xmlns:wpi="http://schemas.microsoft.com/office/word/2010/wordprocessingInk" xmlns:wne="http://schemas.microsoft.com/office/word/2006/wordml" xmlns:wps="http://schemas.microsoft.com/office/word/2010/wordprocessingShape" mc:Ignorable="w14 w15 wp14">
   <w:footnote w:type="separator" w:id="-1">
@@ -10957,7 +10864,17 @@
               <w:szCs w:val="22"/>
               <w:lang w:val="es-CO" w:eastAsia="es-CO"/>
             </w:rPr>
-            <w:t>Código: ST245</w:t>
+            <w:t>Código: ST24</w:t>
+          </w:r>
+          <w:r>
+            <w:rPr>
+              <w:rFonts w:ascii="Arial Rounded MT Bold" w:hAnsi="Arial Rounded MT Bold" w:cs="Arial Rounded MT Bold"/>
+              <w:bCs/>
+              <w:sz w:val="20"/>
+              <w:szCs w:val="22"/>
+              <w:lang w:val="es-CO" w:eastAsia="es-CO"/>
+            </w:rPr>
+            <w:t>7</w:t>
           </w:r>
         </w:p>
       </w:tc>
@@ -11043,7 +10960,15 @@
               <w:sz w:val="20"/>
               <w:lang w:val="es-CO" w:eastAsia="es-CO"/>
             </w:rPr>
-            <w:t>Estructura de Datos 1</w:t>
+            <w:t xml:space="preserve">Estructura de Datos </w:t>
+          </w:r>
+          <w:r>
+            <w:rPr>
+              <w:rFonts w:ascii="Arial Rounded MT Bold" w:hAnsi="Arial Rounded MT Bold" w:cs="Arial Rounded MT Bold"/>
+              <w:sz w:val="20"/>
+              <w:lang w:val="es-CO" w:eastAsia="es-CO"/>
+            </w:rPr>
+            <w:t>2</w:t>
           </w:r>
         </w:p>
       </w:tc>
@@ -11067,12 +10992,6 @@
       </w:rPr>
     </w:pPr>
   </w:p>
-</w:hdr>
-</file>
-
-<file path=word/header2.xml><?xml version="1.0" encoding="utf-8"?>
-<w:hdr xmlns:wpc="http://schemas.microsoft.com/office/word/2010/wordprocessingCanvas" xmlns:mc="http://schemas.openxmlformats.org/markup-compatibility/2006" xmlns:o="urn:schemas-microsoft-com:office:office" xmlns:r="http://schemas.openxmlformats.org/officeDocument/2006/relationships" xmlns:m="http://schemas.openxmlformats.org/officeDocument/2006/math" xmlns:v="urn:schemas-microsoft-com:vml" xmlns:wp14="http://schemas.microsoft.com/office/word/2010/wordprocessingDrawing" xmlns:wp="http://schemas.openxmlformats.org/drawingml/2006/wordprocessingDrawing" xmlns:w10="urn:schemas-microsoft-com:office:word" xmlns:w="http://schemas.openxmlformats.org/wordprocessingml/2006/main" xmlns:w14="http://schemas.microsoft.com/office/word/2010/wordml" xmlns:w15="http://schemas.microsoft.com/office/word/2012/wordml" xmlns:wpg="http://schemas.microsoft.com/office/word/2010/wordprocessingGroup" xmlns:wpi="http://schemas.microsoft.com/office/word/2010/wordprocessingInk" xmlns:wne="http://schemas.microsoft.com/office/word/2006/wordml" xmlns:wps="http://schemas.microsoft.com/office/word/2010/wordprocessingShape" mc:Ignorable="w14 w15 wp14">
-  <w:p/>
 </w:hdr>
 </file>
 
@@ -14344,7 +14263,7 @@
 </file>
 
 <file path=customXml/itemProps1.xml><?xml version="1.0" encoding="utf-8"?>
-<ds:datastoreItem xmlns:ds="http://schemas.openxmlformats.org/officeDocument/2006/customXml" ds:itemID="{68348419-4A02-4194-BD5F-0CF275EB6728}">
+<ds:datastoreItem xmlns:ds="http://schemas.openxmlformats.org/officeDocument/2006/customXml" ds:itemID="{072B38CD-B38C-4DED-B077-7DBBF63E6F37}">
   <ds:schemaRefs>
     <ds:schemaRef ds:uri="http://schemas.openxmlformats.org/officeDocument/2006/bibliography"/>
   </ds:schemaRefs>

</xml_diff>

<commit_message>
1.6 y 1.8 lab 3
</commit_message>
<xml_diff>
--- a/laboratorios/lab03/informe/Informe.docx
+++ b/laboratorios/lab03/informe/Informe.docx
@@ -51,7 +51,16 @@
           <w:sz w:val="36"/>
           <w:szCs w:val="24"/>
         </w:rPr>
-        <w:t>Vuelta Atrás (</w:t>
+        <w:t xml:space="preserve">Vuelta </w:t>
+      </w:r>
+      <w:r>
+        <w:rPr>
+          <w:b/>
+          <w:color w:val="002060"/>
+          <w:sz w:val="36"/>
+          <w:szCs w:val="24"/>
+        </w:rPr>
+        <w:t>Atrás (</w:t>
       </w:r>
       <w:proofErr w:type="spellStart"/>
       <w:r>
@@ -247,6 +256,63 @@
           <w:szCs w:val="24"/>
         </w:rPr>
       </w:pPr>
+    </w:p>
+    <w:p>
+      <w:r>
+        <w:rPr>
+          <w:b/>
+          <w:bCs/>
+          <w:color w:val="002060"/>
+        </w:rPr>
+        <w:t>1</w:t>
+      </w:r>
+      <w:r>
+        <w:rPr>
+          <w:b/>
+          <w:bCs/>
+          <w:color w:val="002060"/>
+        </w:rPr>
+        <w:t>)</w:t>
+      </w:r>
+      <w:r>
+        <w:rPr>
+          <w:b/>
+          <w:bCs/>
+        </w:rPr>
+        <w:t xml:space="preserve"> Simulacro de preguntas de sustentación de Proyectos</w:t>
+      </w:r>
+    </w:p>
+    <w:p>
+      <w:pPr>
+        <w:jc w:val="both"/>
+        <w:rPr>
+          <w:b/>
+          <w:bCs/>
+          <w:szCs w:val="24"/>
+        </w:rPr>
+      </w:pPr>
+    </w:p>
+    <w:p>
+      <w:pPr>
+        <w:pStyle w:val="Prrafodelista"/>
+        <w:numPr>
+          <w:ilvl w:val="0"/>
+          <w:numId w:val="12"/>
+        </w:numPr>
+        <w:suppressAutoHyphens w:val="0"/>
+        <w:jc w:val="both"/>
+        <w:rPr>
+          <w:bCs/>
+          <w:szCs w:val="24"/>
+        </w:rPr>
+      </w:pPr>
+      <w:r>
+        <w:rPr>
+          <w:bCs/>
+          <w:szCs w:val="24"/>
+        </w:rPr>
+        <w:t>Este recorre todos los sucesores de un nodo, sin repetir, pero antes de ello, revisa que el peso del camino acumulado al nodo que va a visitar sea inferior al peso del camino con menor peso encontrado. Si decide que el peso es menor, guarda el camino en un entero y pasa al siguiente nodo, pero si es mayor, se devuelve hasta donde fue menor por última vez y retira el camino agregado del entero. Al hallar un camino, se sabe que fue uno con menor peso que el anterior, entonces lo guarda y junto a este, el peso que consumió. Al final, se imprime el camino más corto encontrado.</w:t>
+      </w:r>
     </w:p>
     <w:p>
       <w:pPr>
@@ -800,6 +866,7 @@
                 <w:sz w:val="23"/>
                 <w:szCs w:val="23"/>
               </w:rPr>
+              <w:lastRenderedPageBreak/>
               <w:t>11</w:t>
             </w:r>
           </w:p>
@@ -1115,8 +1182,6 @@
               </w:rPr>
               <w:t>O(n!)</w:t>
             </w:r>
-            <w:bookmarkStart w:id="0" w:name="_GoBack"/>
-            <w:bookmarkEnd w:id="0"/>
           </w:p>
         </w:tc>
       </w:tr>
@@ -1152,126 +1217,6 @@
     <w:p>
       <w:pPr>
         <w:pStyle w:val="Default"/>
-      </w:pPr>
-    </w:p>
-    <w:p>
-      <w:pPr>
-        <w:suppressAutoHyphens w:val="0"/>
-        <w:jc w:val="both"/>
-        <w:rPr>
-          <w:bCs/>
-          <w:szCs w:val="24"/>
-        </w:rPr>
-      </w:pPr>
-    </w:p>
-    <w:p>
-      <w:pPr>
-        <w:suppressAutoHyphens w:val="0"/>
-        <w:jc w:val="both"/>
-        <w:rPr>
-          <w:bCs/>
-          <w:szCs w:val="24"/>
-        </w:rPr>
-      </w:pPr>
-    </w:p>
-    <w:p>
-      <w:pPr>
-        <w:suppressAutoHyphens w:val="0"/>
-        <w:jc w:val="both"/>
-        <w:rPr>
-          <w:bCs/>
-          <w:szCs w:val="24"/>
-        </w:rPr>
-      </w:pPr>
-    </w:p>
-    <w:p>
-      <w:pPr>
-        <w:suppressAutoHyphens w:val="0"/>
-        <w:jc w:val="both"/>
-        <w:rPr>
-          <w:bCs/>
-          <w:szCs w:val="24"/>
-        </w:rPr>
-      </w:pPr>
-    </w:p>
-    <w:p>
-      <w:pPr>
-        <w:suppressAutoHyphens w:val="0"/>
-        <w:jc w:val="both"/>
-        <w:rPr>
-          <w:bCs/>
-          <w:szCs w:val="24"/>
-        </w:rPr>
-      </w:pPr>
-    </w:p>
-    <w:p>
-      <w:pPr>
-        <w:suppressAutoHyphens w:val="0"/>
-        <w:jc w:val="both"/>
-        <w:rPr>
-          <w:bCs/>
-          <w:szCs w:val="24"/>
-        </w:rPr>
-      </w:pPr>
-    </w:p>
-    <w:p>
-      <w:pPr>
-        <w:suppressAutoHyphens w:val="0"/>
-        <w:jc w:val="both"/>
-        <w:rPr>
-          <w:bCs/>
-          <w:szCs w:val="24"/>
-        </w:rPr>
-      </w:pPr>
-    </w:p>
-    <w:p>
-      <w:pPr>
-        <w:suppressAutoHyphens w:val="0"/>
-        <w:jc w:val="both"/>
-        <w:rPr>
-          <w:bCs/>
-          <w:szCs w:val="24"/>
-        </w:rPr>
-      </w:pPr>
-    </w:p>
-    <w:p>
-      <w:pPr>
-        <w:suppressAutoHyphens w:val="0"/>
-        <w:jc w:val="both"/>
-        <w:rPr>
-          <w:bCs/>
-          <w:szCs w:val="24"/>
-        </w:rPr>
-      </w:pPr>
-    </w:p>
-    <w:p>
-      <w:pPr>
-        <w:suppressAutoHyphens w:val="0"/>
-        <w:jc w:val="both"/>
-        <w:rPr>
-          <w:bCs/>
-          <w:szCs w:val="24"/>
-        </w:rPr>
-      </w:pPr>
-    </w:p>
-    <w:p>
-      <w:pPr>
-        <w:suppressAutoHyphens w:val="0"/>
-        <w:jc w:val="both"/>
-        <w:rPr>
-          <w:bCs/>
-          <w:szCs w:val="24"/>
-        </w:rPr>
-      </w:pPr>
-    </w:p>
-    <w:p>
-      <w:pPr>
-        <w:suppressAutoHyphens w:val="0"/>
-        <w:jc w:val="both"/>
-        <w:rPr>
-          <w:bCs/>
-          <w:szCs w:val="24"/>
-        </w:rPr>
       </w:pPr>
     </w:p>
     <w:p>
@@ -1323,7 +1268,6 @@
           <w:bCs/>
           <w:szCs w:val="24"/>
         </w:rPr>
-        <w:lastRenderedPageBreak/>
         <w:t>BFS consiste en revisar primero todos los hijos de un nodo, antes de pasar a sus nietos, mientras que DFS revisa primero toda la descendencia de un hijo para luego pasar al siguiente, hasta que se acaben los nodos. En el recorrido de grafos, no se puede decir cuál es mejor sin antes revisar qué tipo de grafo es. Si es un grafo que tiene pocas ramas pero muy largas o si su solución no se encuentra en los extremos del mismo, es mejor usar BFS, puesto que recorre de manera más amplia, mientras que si el grafo tiene muchas ramas por nodo pero poco profundas, DFS es la mejor elección.</w:t>
       </w:r>
     </w:p>
@@ -2588,7 +2532,6 @@
                 <w:szCs w:val="18"/>
                 <w:lang w:val="es-CO" w:eastAsia="es-CO"/>
               </w:rPr>
-              <w:lastRenderedPageBreak/>
               <w:t xml:space="preserve">        visitados </w:t>
             </w:r>
             <w:r>
@@ -5719,6 +5662,7 @@
                 <w:szCs w:val="18"/>
                 <w:lang w:val="es-CO" w:eastAsia="es-CO"/>
               </w:rPr>
+              <w:lastRenderedPageBreak/>
               <w:t xml:space="preserve">            }</w:t>
             </w:r>
           </w:p>
@@ -6802,7 +6746,6 @@
                 <w:szCs w:val="18"/>
                 <w:lang w:val="es-CO" w:eastAsia="es-CO"/>
               </w:rPr>
-              <w:lastRenderedPageBreak/>
               <w:t xml:space="preserve">                }</w:t>
             </w:r>
           </w:p>
@@ -10068,12 +10011,21 @@
         </w:rPr>
         <w:t xml:space="preserve">, de tal manera que ésta se puede leer como </w:t>
       </w:r>
+      <w:proofErr w:type="gramStart"/>
       <w:r>
         <w:rPr>
           <w:bCs/>
           <w:szCs w:val="24"/>
         </w:rPr>
-        <w:t>el factorial del número total de nodos de un grafo.</w:t>
+        <w:t>el</w:t>
+      </w:r>
+      <w:proofErr w:type="gramEnd"/>
+      <w:r>
+        <w:rPr>
+          <w:bCs/>
+          <w:szCs w:val="24"/>
+        </w:rPr>
+        <w:t xml:space="preserve"> factorial del número total de nodos de un grafo.</w:t>
       </w:r>
     </w:p>
     <w:p>
@@ -10085,6 +10037,8 @@
           <w:szCs w:val="24"/>
         </w:rPr>
       </w:pPr>
+      <w:bookmarkStart w:id="0" w:name="_GoBack"/>
+      <w:bookmarkEnd w:id="0"/>
     </w:p>
     <w:p>
       <w:pPr>
@@ -10095,33 +10049,6 @@
           <w:szCs w:val="24"/>
         </w:rPr>
       </w:pPr>
-      <w:r>
-        <w:rPr>
-          <w:bCs/>
-          <w:szCs w:val="24"/>
-        </w:rPr>
-        <w:t xml:space="preserve"> </w:t>
-      </w:r>
-    </w:p>
-    <w:p>
-      <w:pPr>
-        <w:suppressAutoHyphens w:val="0"/>
-        <w:jc w:val="both"/>
-        <w:rPr>
-          <w:bCs/>
-          <w:szCs w:val="24"/>
-        </w:rPr>
-      </w:pPr>
-    </w:p>
-    <w:p>
-      <w:pPr>
-        <w:suppressAutoHyphens w:val="0"/>
-        <w:jc w:val="both"/>
-        <w:rPr>
-          <w:bCs/>
-          <w:szCs w:val="24"/>
-        </w:rPr>
-      </w:pPr>
     </w:p>
     <w:p>
       <w:pPr>
@@ -10136,7 +10063,6 @@
           <w:bCs/>
           <w:color w:val="002060"/>
         </w:rPr>
-        <w:lastRenderedPageBreak/>
         <w:t>4)</w:t>
       </w:r>
       <w:r>
@@ -11673,6 +11599,187 @@
     </w:lvl>
   </w:abstractNum>
   <w:abstractNum w:abstractNumId="5" w15:restartNumberingAfterBreak="0">
+    <w:nsid w:val="1C3E32B1"/>
+    <w:multiLevelType w:val="hybridMultilevel"/>
+    <w:tmpl w:val="1584BB8A"/>
+    <w:lvl w:ilvl="0" w:tplc="1AFA3D3A">
+      <w:start w:val="8"/>
+      <w:numFmt w:val="decimal"/>
+      <w:lvlText w:val="%1."/>
+      <w:lvlJc w:val="left"/>
+      <w:pPr>
+        <w:ind w:left="720" w:hanging="360"/>
+      </w:pPr>
+      <w:rPr>
+        <w:rFonts w:hint="default"/>
+        <w:b/>
+        <w:color w:val="1F3864" w:themeColor="accent5" w:themeShade="80"/>
+      </w:rPr>
+    </w:lvl>
+    <w:lvl w:ilvl="1" w:tplc="240A0019" w:tentative="1">
+      <w:start w:val="1"/>
+      <w:numFmt w:val="lowerLetter"/>
+      <w:lvlText w:val="%2."/>
+      <w:lvlJc w:val="left"/>
+      <w:pPr>
+        <w:ind w:left="1440" w:hanging="360"/>
+      </w:pPr>
+    </w:lvl>
+    <w:lvl w:ilvl="2" w:tplc="240A001B" w:tentative="1">
+      <w:start w:val="1"/>
+      <w:numFmt w:val="lowerRoman"/>
+      <w:lvlText w:val="%3."/>
+      <w:lvlJc w:val="right"/>
+      <w:pPr>
+        <w:ind w:left="2160" w:hanging="180"/>
+      </w:pPr>
+    </w:lvl>
+    <w:lvl w:ilvl="3" w:tplc="240A000F" w:tentative="1">
+      <w:start w:val="1"/>
+      <w:numFmt w:val="decimal"/>
+      <w:lvlText w:val="%4."/>
+      <w:lvlJc w:val="left"/>
+      <w:pPr>
+        <w:ind w:left="2880" w:hanging="360"/>
+      </w:pPr>
+    </w:lvl>
+    <w:lvl w:ilvl="4" w:tplc="240A0019" w:tentative="1">
+      <w:start w:val="1"/>
+      <w:numFmt w:val="lowerLetter"/>
+      <w:lvlText w:val="%5."/>
+      <w:lvlJc w:val="left"/>
+      <w:pPr>
+        <w:ind w:left="3600" w:hanging="360"/>
+      </w:pPr>
+    </w:lvl>
+    <w:lvl w:ilvl="5" w:tplc="240A001B" w:tentative="1">
+      <w:start w:val="1"/>
+      <w:numFmt w:val="lowerRoman"/>
+      <w:lvlText w:val="%6."/>
+      <w:lvlJc w:val="right"/>
+      <w:pPr>
+        <w:ind w:left="4320" w:hanging="180"/>
+      </w:pPr>
+    </w:lvl>
+    <w:lvl w:ilvl="6" w:tplc="240A000F" w:tentative="1">
+      <w:start w:val="1"/>
+      <w:numFmt w:val="decimal"/>
+      <w:lvlText w:val="%7."/>
+      <w:lvlJc w:val="left"/>
+      <w:pPr>
+        <w:ind w:left="5040" w:hanging="360"/>
+      </w:pPr>
+    </w:lvl>
+    <w:lvl w:ilvl="7" w:tplc="240A0019" w:tentative="1">
+      <w:start w:val="1"/>
+      <w:numFmt w:val="lowerLetter"/>
+      <w:lvlText w:val="%8."/>
+      <w:lvlJc w:val="left"/>
+      <w:pPr>
+        <w:ind w:left="5760" w:hanging="360"/>
+      </w:pPr>
+    </w:lvl>
+    <w:lvl w:ilvl="8" w:tplc="240A001B" w:tentative="1">
+      <w:start w:val="1"/>
+      <w:numFmt w:val="lowerRoman"/>
+      <w:lvlText w:val="%9."/>
+      <w:lvlJc w:val="right"/>
+      <w:pPr>
+        <w:ind w:left="6480" w:hanging="180"/>
+      </w:pPr>
+    </w:lvl>
+  </w:abstractNum>
+  <w:abstractNum w:abstractNumId="6" w15:restartNumberingAfterBreak="0">
+    <w:nsid w:val="34E86757"/>
+    <w:multiLevelType w:val="hybridMultilevel"/>
+    <w:tmpl w:val="47CA5C0C"/>
+    <w:lvl w:ilvl="0" w:tplc="C246A8AE">
+      <w:start w:val="8"/>
+      <w:numFmt w:val="decimal"/>
+      <w:lvlText w:val="%1."/>
+      <w:lvlJc w:val="left"/>
+      <w:pPr>
+        <w:ind w:left="720" w:hanging="360"/>
+      </w:pPr>
+      <w:rPr>
+        <w:rFonts w:hint="default"/>
+        <w:b/>
+      </w:rPr>
+    </w:lvl>
+    <w:lvl w:ilvl="1" w:tplc="240A0019" w:tentative="1">
+      <w:start w:val="1"/>
+      <w:numFmt w:val="lowerLetter"/>
+      <w:lvlText w:val="%2."/>
+      <w:lvlJc w:val="left"/>
+      <w:pPr>
+        <w:ind w:left="1440" w:hanging="360"/>
+      </w:pPr>
+    </w:lvl>
+    <w:lvl w:ilvl="2" w:tplc="240A001B" w:tentative="1">
+      <w:start w:val="1"/>
+      <w:numFmt w:val="lowerRoman"/>
+      <w:lvlText w:val="%3."/>
+      <w:lvlJc w:val="right"/>
+      <w:pPr>
+        <w:ind w:left="2160" w:hanging="180"/>
+      </w:pPr>
+    </w:lvl>
+    <w:lvl w:ilvl="3" w:tplc="240A000F" w:tentative="1">
+      <w:start w:val="1"/>
+      <w:numFmt w:val="decimal"/>
+      <w:lvlText w:val="%4."/>
+      <w:lvlJc w:val="left"/>
+      <w:pPr>
+        <w:ind w:left="2880" w:hanging="360"/>
+      </w:pPr>
+    </w:lvl>
+    <w:lvl w:ilvl="4" w:tplc="240A0019" w:tentative="1">
+      <w:start w:val="1"/>
+      <w:numFmt w:val="lowerLetter"/>
+      <w:lvlText w:val="%5."/>
+      <w:lvlJc w:val="left"/>
+      <w:pPr>
+        <w:ind w:left="3600" w:hanging="360"/>
+      </w:pPr>
+    </w:lvl>
+    <w:lvl w:ilvl="5" w:tplc="240A001B" w:tentative="1">
+      <w:start w:val="1"/>
+      <w:numFmt w:val="lowerRoman"/>
+      <w:lvlText w:val="%6."/>
+      <w:lvlJc w:val="right"/>
+      <w:pPr>
+        <w:ind w:left="4320" w:hanging="180"/>
+      </w:pPr>
+    </w:lvl>
+    <w:lvl w:ilvl="6" w:tplc="240A000F" w:tentative="1">
+      <w:start w:val="1"/>
+      <w:numFmt w:val="decimal"/>
+      <w:lvlText w:val="%7."/>
+      <w:lvlJc w:val="left"/>
+      <w:pPr>
+        <w:ind w:left="5040" w:hanging="360"/>
+      </w:pPr>
+    </w:lvl>
+    <w:lvl w:ilvl="7" w:tplc="240A0019" w:tentative="1">
+      <w:start w:val="1"/>
+      <w:numFmt w:val="lowerLetter"/>
+      <w:lvlText w:val="%8."/>
+      <w:lvlJc w:val="left"/>
+      <w:pPr>
+        <w:ind w:left="5760" w:hanging="360"/>
+      </w:pPr>
+    </w:lvl>
+    <w:lvl w:ilvl="8" w:tplc="240A001B" w:tentative="1">
+      <w:start w:val="1"/>
+      <w:numFmt w:val="lowerRoman"/>
+      <w:lvlText w:val="%9."/>
+      <w:lvlJc w:val="right"/>
+      <w:pPr>
+        <w:ind w:left="6480" w:hanging="180"/>
+      </w:pPr>
+    </w:lvl>
+  </w:abstractNum>
+  <w:abstractNum w:abstractNumId="7" w15:restartNumberingAfterBreak="0">
     <w:nsid w:val="362A1CE2"/>
     <w:multiLevelType w:val="hybridMultilevel"/>
     <w:tmpl w:val="68528742"/>
@@ -11758,7 +11865,7 @@
       </w:pPr>
     </w:lvl>
   </w:abstractNum>
-  <w:abstractNum w:abstractNumId="6" w15:restartNumberingAfterBreak="0">
+  <w:abstractNum w:abstractNumId="8" w15:restartNumberingAfterBreak="0">
     <w:nsid w:val="445A0280"/>
     <w:multiLevelType w:val="hybridMultilevel"/>
     <w:tmpl w:val="4F26EE94"/>
@@ -11871,7 +11978,7 @@
       </w:rPr>
     </w:lvl>
   </w:abstractNum>
-  <w:abstractNum w:abstractNumId="7" w15:restartNumberingAfterBreak="0">
+  <w:abstractNum w:abstractNumId="9" w15:restartNumberingAfterBreak="0">
     <w:nsid w:val="47DA396B"/>
     <w:multiLevelType w:val="hybridMultilevel"/>
     <w:tmpl w:val="F8DC9CAA"/>
@@ -11957,7 +12064,93 @@
       </w:pPr>
     </w:lvl>
   </w:abstractNum>
-  <w:abstractNum w:abstractNumId="8" w15:restartNumberingAfterBreak="0">
+  <w:abstractNum w:abstractNumId="10" w15:restartNumberingAfterBreak="0">
+    <w:nsid w:val="7AB13982"/>
+    <w:multiLevelType w:val="hybridMultilevel"/>
+    <w:tmpl w:val="C778C0BA"/>
+    <w:lvl w:ilvl="0" w:tplc="240A000F">
+      <w:start w:val="1"/>
+      <w:numFmt w:val="decimal"/>
+      <w:lvlText w:val="%1."/>
+      <w:lvlJc w:val="left"/>
+      <w:pPr>
+        <w:ind w:left="720" w:hanging="360"/>
+      </w:pPr>
+    </w:lvl>
+    <w:lvl w:ilvl="1" w:tplc="240A0019" w:tentative="1">
+      <w:start w:val="1"/>
+      <w:numFmt w:val="lowerLetter"/>
+      <w:lvlText w:val="%2."/>
+      <w:lvlJc w:val="left"/>
+      <w:pPr>
+        <w:ind w:left="1440" w:hanging="360"/>
+      </w:pPr>
+    </w:lvl>
+    <w:lvl w:ilvl="2" w:tplc="240A001B" w:tentative="1">
+      <w:start w:val="1"/>
+      <w:numFmt w:val="lowerRoman"/>
+      <w:lvlText w:val="%3."/>
+      <w:lvlJc w:val="right"/>
+      <w:pPr>
+        <w:ind w:left="2160" w:hanging="180"/>
+      </w:pPr>
+    </w:lvl>
+    <w:lvl w:ilvl="3" w:tplc="240A000F" w:tentative="1">
+      <w:start w:val="1"/>
+      <w:numFmt w:val="decimal"/>
+      <w:lvlText w:val="%4."/>
+      <w:lvlJc w:val="left"/>
+      <w:pPr>
+        <w:ind w:left="2880" w:hanging="360"/>
+      </w:pPr>
+    </w:lvl>
+    <w:lvl w:ilvl="4" w:tplc="240A0019" w:tentative="1">
+      <w:start w:val="1"/>
+      <w:numFmt w:val="lowerLetter"/>
+      <w:lvlText w:val="%5."/>
+      <w:lvlJc w:val="left"/>
+      <w:pPr>
+        <w:ind w:left="3600" w:hanging="360"/>
+      </w:pPr>
+    </w:lvl>
+    <w:lvl w:ilvl="5" w:tplc="240A001B" w:tentative="1">
+      <w:start w:val="1"/>
+      <w:numFmt w:val="lowerRoman"/>
+      <w:lvlText w:val="%6."/>
+      <w:lvlJc w:val="right"/>
+      <w:pPr>
+        <w:ind w:left="4320" w:hanging="180"/>
+      </w:pPr>
+    </w:lvl>
+    <w:lvl w:ilvl="6" w:tplc="240A000F" w:tentative="1">
+      <w:start w:val="1"/>
+      <w:numFmt w:val="decimal"/>
+      <w:lvlText w:val="%7."/>
+      <w:lvlJc w:val="left"/>
+      <w:pPr>
+        <w:ind w:left="5040" w:hanging="360"/>
+      </w:pPr>
+    </w:lvl>
+    <w:lvl w:ilvl="7" w:tplc="240A0019" w:tentative="1">
+      <w:start w:val="1"/>
+      <w:numFmt w:val="lowerLetter"/>
+      <w:lvlText w:val="%8."/>
+      <w:lvlJc w:val="left"/>
+      <w:pPr>
+        <w:ind w:left="5760" w:hanging="360"/>
+      </w:pPr>
+    </w:lvl>
+    <w:lvl w:ilvl="8" w:tplc="240A001B" w:tentative="1">
+      <w:start w:val="1"/>
+      <w:numFmt w:val="lowerRoman"/>
+      <w:lvlText w:val="%9."/>
+      <w:lvlJc w:val="right"/>
+      <w:pPr>
+        <w:ind w:left="6480" w:hanging="180"/>
+      </w:pPr>
+    </w:lvl>
+  </w:abstractNum>
+  <w:abstractNum w:abstractNumId="11" w15:restartNumberingAfterBreak="0">
     <w:nsid w:val="7C4239AB"/>
     <w:multiLevelType w:val="multilevel"/>
     <w:tmpl w:val="00000002"/>
@@ -12093,19 +12286,28 @@
     <w:abstractNumId w:val="3"/>
   </w:num>
   <w:num w:numId="5">
-    <w:abstractNumId w:val="6"/>
+    <w:abstractNumId w:val="8"/>
   </w:num>
   <w:num w:numId="6">
-    <w:abstractNumId w:val="5"/>
+    <w:abstractNumId w:val="7"/>
   </w:num>
   <w:num w:numId="7">
     <w:abstractNumId w:val="4"/>
   </w:num>
   <w:num w:numId="8">
-    <w:abstractNumId w:val="7"/>
+    <w:abstractNumId w:val="9"/>
   </w:num>
   <w:num w:numId="9">
-    <w:abstractNumId w:val="8"/>
+    <w:abstractNumId w:val="11"/>
+  </w:num>
+  <w:num w:numId="10">
+    <w:abstractNumId w:val="10"/>
+  </w:num>
+  <w:num w:numId="11">
+    <w:abstractNumId w:val="6"/>
+  </w:num>
+  <w:num w:numId="12">
+    <w:abstractNumId w:val="5"/>
   </w:num>
 </w:numbering>
 </file>
@@ -14313,7 +14515,7 @@
 </file>
 
 <file path=customXml/itemProps1.xml><?xml version="1.0" encoding="utf-8"?>
-<ds:datastoreItem xmlns:ds="http://schemas.openxmlformats.org/officeDocument/2006/customXml" ds:itemID="{65D172A7-B65B-4A6B-912C-EE18539ADC09}">
+<ds:datastoreItem xmlns:ds="http://schemas.openxmlformats.org/officeDocument/2006/customXml" ds:itemID="{426B179C-69D9-482B-9C2C-F758465F472A}">
   <ds:schemaRefs>
     <ds:schemaRef ds:uri="http://schemas.openxmlformats.org/officeDocument/2006/bibliography"/>
   </ds:schemaRefs>

</xml_diff>